<commit_message>
GDD has player, Vampire, and level obstacle breakdowns complete. Needs less text and more images. Added first of three target market profiles
</commit_message>
<xml_diff>
--- a/Documentation/Project Staker GDD.docx
+++ b/Documentation/Project Staker GDD.docx
@@ -2645,9 +2645,9 @@
         <w:tblLook w:val="04A0" w:firstRow="1" w:lastRow="0" w:firstColumn="1" w:lastColumn="0" w:noHBand="0" w:noVBand="1"/>
       </w:tblPr>
       <w:tblGrid>
-        <w:gridCol w:w="1426"/>
+        <w:gridCol w:w="1425"/>
         <w:gridCol w:w="1055"/>
-        <w:gridCol w:w="6879"/>
+        <w:gridCol w:w="6870"/>
       </w:tblGrid>
       <w:tr>
         <w:trPr>
@@ -3576,7 +3576,13 @@
         <w:t xml:space="preserve">Attack, </w:t>
       </w:r>
       <w:r>
-        <w:t xml:space="preserve">via the left mouse button when holding a torch. </w:t>
+        <w:t>via the left m</w:t>
+      </w:r>
+      <w:r>
+        <w:t>ouse button when holding a weapon</w:t>
+      </w:r>
+      <w:r>
+        <w:t xml:space="preserve">. </w:t>
       </w:r>
     </w:p>
     <w:p>
@@ -3849,8 +3855,11 @@
       <w:r>
         <w:t xml:space="preserve">Vampires approaching a player with a lit torch will hover at the edge and stalk them as they build up their Bloodlust. </w:t>
       </w:r>
-      <w:bookmarkStart w:id="17" w:name="_GoBack"/>
-      <w:bookmarkEnd w:id="17"/>
+    </w:p>
+    <w:p>
+      <w:r>
+        <w:t xml:space="preserve">When the player swings their torch, it briefly increases the radius of light around them, causing stalking vampires to back up. </w:t>
+      </w:r>
     </w:p>
     <w:p>
       <w:pPr>
@@ -3858,6 +3867,115 @@
       </w:pPr>
       <w:r>
         <w:t>Enemies – Vampire Smokespawn System</w:t>
+      </w:r>
+    </w:p>
+    <w:p>
+      <w:r>
+        <w:rPr>
+          <w:noProof/>
+          <w:lang w:val="en-GB" w:eastAsia="en-GB"/>
+        </w:rPr>
+        <w:drawing>
+          <wp:anchor distT="0" distB="0" distL="114300" distR="114300" simplePos="0" relativeHeight="251663360" behindDoc="1" locked="0" layoutInCell="1" allowOverlap="1" wp14:anchorId="0AB16180" wp14:editId="51F62113">
+            <wp:simplePos x="0" y="0"/>
+            <wp:positionH relativeFrom="margin">
+              <wp:posOffset>2759075</wp:posOffset>
+            </wp:positionH>
+            <wp:positionV relativeFrom="paragraph">
+              <wp:posOffset>6985</wp:posOffset>
+            </wp:positionV>
+            <wp:extent cx="3182620" cy="2066925"/>
+            <wp:effectExtent l="0" t="0" r="0" b="9525"/>
+            <wp:wrapTight wrapText="bothSides">
+              <wp:wrapPolygon edited="0">
+                <wp:start x="0" y="0"/>
+                <wp:lineTo x="0" y="21500"/>
+                <wp:lineTo x="21462" y="21500"/>
+                <wp:lineTo x="21462" y="0"/>
+                <wp:lineTo x="0" y="0"/>
+              </wp:wrapPolygon>
+            </wp:wrapTight>
+            <wp:docPr id="4" name="Picture 4" descr="Image result for red eyes in the dark"/>
+            <wp:cNvGraphicFramePr>
+              <a:graphicFrameLocks xmlns:a="http://schemas.openxmlformats.org/drawingml/2006/main" noChangeAspect="1"/>
+            </wp:cNvGraphicFramePr>
+            <a:graphic xmlns:a="http://schemas.openxmlformats.org/drawingml/2006/main">
+              <a:graphicData uri="http://schemas.openxmlformats.org/drawingml/2006/picture">
+                <pic:pic xmlns:pic="http://schemas.openxmlformats.org/drawingml/2006/picture">
+                  <pic:nvPicPr>
+                    <pic:cNvPr id="0" name="Picture 1" descr="Image result for red eyes in the dark"/>
+                    <pic:cNvPicPr>
+                      <a:picLocks noChangeAspect="1" noChangeArrowheads="1"/>
+                    </pic:cNvPicPr>
+                  </pic:nvPicPr>
+                  <pic:blipFill>
+                    <a:blip r:embed="rId12">
+                      <a:extLst>
+                        <a:ext uri="{28A0092B-C50C-407E-A947-70E740481C1C}">
+                          <a14:useLocalDpi xmlns:a14="http://schemas.microsoft.com/office/drawing/2010/main" val="0"/>
+                        </a:ext>
+                      </a:extLst>
+                    </a:blip>
+                    <a:srcRect/>
+                    <a:stretch>
+                      <a:fillRect/>
+                    </a:stretch>
+                  </pic:blipFill>
+                  <pic:spPr bwMode="auto">
+                    <a:xfrm>
+                      <a:off x="0" y="0"/>
+                      <a:ext cx="3182620" cy="2066925"/>
+                    </a:xfrm>
+                    <a:prstGeom prst="rect">
+                      <a:avLst/>
+                    </a:prstGeom>
+                    <a:noFill/>
+                    <a:ln>
+                      <a:noFill/>
+                    </a:ln>
+                  </pic:spPr>
+                </pic:pic>
+              </a:graphicData>
+            </a:graphic>
+            <wp14:sizeRelH relativeFrom="margin">
+              <wp14:pctWidth>0</wp14:pctWidth>
+            </wp14:sizeRelH>
+            <wp14:sizeRelV relativeFrom="margin">
+              <wp14:pctHeight>0</wp14:pctHeight>
+            </wp14:sizeRelV>
+          </wp:anchor>
+        </w:drawing>
+      </w:r>
+      <w:r>
+        <w:t xml:space="preserve">The Smokespawn system is the way in which the vampires are brought into world-space. A mass of shifting black shadows resembling smoke begins to form in the dark </w:t>
+      </w:r>
+      <w:r>
+        <w:rPr>
+          <w:u w:val="single"/>
+        </w:rPr>
+        <w:t>wherever a player is not looking,</w:t>
+      </w:r>
+      <w:r>
+        <w:t xml:space="preserve"> and there is a hideous sucking sound. Glowing red eyes begin to show in the smoke, and after a short amount of time determined by game level, a </w:t>
+      </w:r>
+      <w:r>
+        <w:t xml:space="preserve">single </w:t>
+      </w:r>
+      <w:r>
+        <w:t xml:space="preserve">vampire steps out of the smoke, which then dissipates. </w:t>
+      </w:r>
+    </w:p>
+    <w:p>
+      <w:r>
+        <w:t xml:space="preserve">Using the Light Generation system, the player can burn away these </w:t>
+      </w:r>
+      <w:proofErr w:type="spellStart"/>
+      <w:r>
+        <w:t>smokespawns</w:t>
+      </w:r>
+      <w:proofErr w:type="spellEnd"/>
+      <w:r>
+        <w:t xml:space="preserve"> before the vampire steps out. </w:t>
       </w:r>
     </w:p>
     <w:p/>
@@ -3866,18 +3984,11 @@
     <w:p/>
     <w:p/>
     <w:p/>
-    <w:p/>
-    <w:p/>
-    <w:p/>
-    <w:p/>
-    <w:p/>
-    <w:p/>
-    <w:p/>
     <w:p>
       <w:pPr>
         <w:pStyle w:val="Heading2"/>
       </w:pPr>
-      <w:bookmarkStart w:id="18" w:name="_Toc489523147"/>
+      <w:bookmarkStart w:id="17" w:name="_Toc489523147"/>
       <w:r>
         <w:t xml:space="preserve">Enemies </w:t>
       </w:r>
@@ -3887,35 +3998,35 @@
       <w:r>
         <w:t xml:space="preserve"> Vampire</w:t>
       </w:r>
+      <w:bookmarkEnd w:id="17"/>
+      <w:r>
+        <w:t xml:space="preserve"> Breakdown</w:t>
+      </w:r>
+    </w:p>
+    <w:p>
+      <w:pPr>
+        <w:pStyle w:val="Heading3"/>
+      </w:pPr>
+      <w:bookmarkStart w:id="18" w:name="_Toc489523148"/>
+      <w:r>
+        <w:t>Enemy Feel</w:t>
+      </w:r>
       <w:bookmarkEnd w:id="18"/>
-      <w:r>
-        <w:t xml:space="preserve"> Breakdown</w:t>
+    </w:p>
+    <w:p>
+      <w:r>
+        <w:t xml:space="preserve">The vampires are extremely dangerous, being fast, vicious and nigh-unkillable. </w:t>
       </w:r>
     </w:p>
     <w:p>
       <w:pPr>
         <w:pStyle w:val="Heading3"/>
       </w:pPr>
-      <w:bookmarkStart w:id="19" w:name="_Toc489523148"/>
-      <w:r>
-        <w:t>Enemy Feel</w:t>
+      <w:bookmarkStart w:id="19" w:name="_Toc489523149"/>
+      <w:r>
+        <w:t>Actions</w:t>
       </w:r>
       <w:bookmarkEnd w:id="19"/>
-    </w:p>
-    <w:p>
-      <w:r>
-        <w:t xml:space="preserve">The vampires are extremely dangerous, being fast, vicious and nigh-unkillable. </w:t>
-      </w:r>
-    </w:p>
-    <w:p>
-      <w:pPr>
-        <w:pStyle w:val="Heading3"/>
-      </w:pPr>
-      <w:bookmarkStart w:id="20" w:name="_Toc489523149"/>
-      <w:r>
-        <w:t>Actions</w:t>
-      </w:r>
-      <w:bookmarkEnd w:id="20"/>
     </w:p>
     <w:p>
       <w:r>
@@ -4025,11 +4136,11 @@
       <w:pPr>
         <w:pStyle w:val="Heading3"/>
       </w:pPr>
-      <w:bookmarkStart w:id="21" w:name="_Toc489523150"/>
+      <w:bookmarkStart w:id="20" w:name="_Toc489523150"/>
       <w:r>
         <w:t>Attributes</w:t>
       </w:r>
-      <w:bookmarkEnd w:id="21"/>
+      <w:bookmarkEnd w:id="20"/>
     </w:p>
     <w:p>
       <w:r>
@@ -4172,14 +4283,14 @@
       <w:pPr>
         <w:pStyle w:val="Heading3"/>
       </w:pPr>
-      <w:bookmarkStart w:id="22" w:name="_Toc489523151"/>
+      <w:bookmarkStart w:id="21" w:name="_Toc489523151"/>
       <w:r>
         <w:t>Bloodlust</w:t>
       </w:r>
       <w:r>
         <w:t>: Brief</w:t>
       </w:r>
-      <w:bookmarkEnd w:id="22"/>
+      <w:bookmarkEnd w:id="21"/>
     </w:p>
     <w:p>
       <w:r>
@@ -4213,11 +4324,11 @@
       <w:pPr>
         <w:pStyle w:val="Heading3"/>
       </w:pPr>
-      <w:bookmarkStart w:id="23" w:name="_Toc489523152"/>
+      <w:bookmarkStart w:id="22" w:name="_Toc489523152"/>
       <w:r>
         <w:t>Bloodlust: Scenario Walkthrough</w:t>
       </w:r>
-      <w:bookmarkEnd w:id="23"/>
+      <w:bookmarkEnd w:id="22"/>
     </w:p>
     <w:p>
       <w:r>
@@ -4232,6 +4343,7 @@
     </w:p>
     <w:p>
       <w:r>
+        <w:lastRenderedPageBreak/>
         <w:t xml:space="preserve">A vampire has spawned outside of immediate aggression range (which is a variable set depending on the specific level the vampire is placed in,) of the players with a </w:t>
       </w:r>
       <w:r>
@@ -4273,7 +4385,6 @@
     </w:p>
     <w:p>
       <w:r>
-        <w:lastRenderedPageBreak/>
         <w:t xml:space="preserve">Once inside this aggression range, the </w:t>
       </w:r>
       <w:r>
@@ -4611,7 +4722,7 @@
       <w:pPr>
         <w:pStyle w:val="Heading3"/>
       </w:pPr>
-      <w:bookmarkStart w:id="24" w:name="_Toc489523153"/>
+      <w:bookmarkStart w:id="23" w:name="_Toc489523153"/>
       <w:r>
         <w:t>Vampire</w:t>
       </w:r>
@@ -4621,7 +4732,7 @@
       <w:r>
         <w:t xml:space="preserve"> States Breakdown</w:t>
       </w:r>
-      <w:bookmarkEnd w:id="24"/>
+      <w:bookmarkEnd w:id="23"/>
     </w:p>
     <w:p>
       <w:pPr>
@@ -4669,6 +4780,7 @@
         <w:pStyle w:val="Heading4"/>
       </w:pPr>
       <w:r>
+        <w:lastRenderedPageBreak/>
         <w:t>Attack</w:t>
       </w:r>
     </w:p>
@@ -4687,7 +4799,6 @@
         <w:pStyle w:val="Heading4"/>
       </w:pPr>
       <w:r>
-        <w:lastRenderedPageBreak/>
         <w:t>Flee</w:t>
       </w:r>
     </w:p>
@@ -4730,11 +4841,6 @@
         <w:t xml:space="preserve">The Hatred stat is a simple numerical variable that increments every time a player strikes an individual vampire, and decrements over time. Once the Hatred for a player is in excess of a threshold, and the vampire is in an attack or stalk state, the vampire will target that player. </w:t>
       </w:r>
     </w:p>
-    <w:p/>
-    <w:p/>
-    <w:p/>
-    <w:p/>
-    <w:p/>
     <w:p/>
     <w:p/>
     <w:p/>
@@ -4805,7 +4911,7 @@
                     </pic:cNvPicPr>
                   </pic:nvPicPr>
                   <pic:blipFill>
-                    <a:blip r:embed="rId12" cstate="print">
+                    <a:blip r:embed="rId13" cstate="print">
                       <a:extLst>
                         <a:ext uri="{28A0092B-C50C-407E-A947-70E740481C1C}">
                           <a14:useLocalDpi xmlns:a14="http://schemas.microsoft.com/office/drawing/2010/main" val="0"/>
@@ -4941,7 +5047,7 @@
                     <pic:cNvPicPr/>
                   </pic:nvPicPr>
                   <pic:blipFill>
-                    <a:blip r:embed="rId13">
+                    <a:blip r:embed="rId14">
                       <a:extLst>
                         <a:ext uri="{28A0092B-C50C-407E-A947-70E740481C1C}">
                           <a14:useLocalDpi xmlns:a14="http://schemas.microsoft.com/office/drawing/2010/main" val="0"/>
@@ -5009,6 +5115,241 @@
         <w:t xml:space="preserve">If these players stack up and try to huddle in the light, they will be overrun with vampires. But if they split too far, they risk one spawning behind their backs. Tension is high. </w:t>
       </w:r>
     </w:p>
+    <w:p/>
+    <w:p/>
+    <w:p/>
+    <w:p/>
+    <w:p/>
+    <w:p/>
+    <w:p/>
+    <w:p/>
+    <w:p/>
+    <w:p/>
+    <w:p/>
+    <w:p/>
+    <w:p/>
+    <w:p/>
+    <w:p/>
+    <w:p/>
+    <w:p/>
+    <w:p/>
+    <w:p/>
+    <w:p/>
+    <w:p/>
+    <w:p>
+      <w:pPr>
+        <w:pStyle w:val="Heading1"/>
+      </w:pPr>
+      <w:r>
+        <w:lastRenderedPageBreak/>
+        <w:t>Target Market</w:t>
+      </w:r>
+      <w:r>
+        <w:t xml:space="preserve"> &amp; Competitor Analysis</w:t>
+      </w:r>
+    </w:p>
+    <w:p>
+      <w:r>
+        <w:t>Player needs: Tension, Fear, Mastery, Challenge</w:t>
+      </w:r>
+    </w:p>
+    <w:p/>
+    <w:p>
+      <w:pPr>
+        <w:pStyle w:val="Heading2"/>
+      </w:pPr>
+      <w:r>
+        <w:t>Target Market</w:t>
+      </w:r>
+    </w:p>
+    <w:p>
+      <w:r>
+        <w:rPr>
+          <w:noProof/>
+          <w:lang w:val="en-GB" w:eastAsia="en-GB"/>
+        </w:rPr>
+        <w:drawing>
+          <wp:inline distT="0" distB="0" distL="0" distR="0">
+            <wp:extent cx="5943600" cy="4086225"/>
+            <wp:effectExtent l="0" t="0" r="0" b="9525"/>
+            <wp:docPr id="7" name="Picture 7"/>
+            <wp:cNvGraphicFramePr>
+              <a:graphicFrameLocks xmlns:a="http://schemas.openxmlformats.org/drawingml/2006/main" noChangeAspect="1"/>
+            </wp:cNvGraphicFramePr>
+            <a:graphic xmlns:a="http://schemas.openxmlformats.org/drawingml/2006/main">
+              <a:graphicData uri="http://schemas.openxmlformats.org/drawingml/2006/picture">
+                <pic:pic xmlns:pic="http://schemas.openxmlformats.org/drawingml/2006/picture">
+                  <pic:nvPicPr>
+                    <pic:cNvPr id="7" name="Profile1.PNG"/>
+                    <pic:cNvPicPr/>
+                  </pic:nvPicPr>
+                  <pic:blipFill>
+                    <a:blip r:embed="rId15">
+                      <a:extLst>
+                        <a:ext uri="{28A0092B-C50C-407E-A947-70E740481C1C}">
+                          <a14:useLocalDpi xmlns:a14="http://schemas.microsoft.com/office/drawing/2010/main" val="0"/>
+                        </a:ext>
+                      </a:extLst>
+                    </a:blip>
+                    <a:stretch>
+                      <a:fillRect/>
+                    </a:stretch>
+                  </pic:blipFill>
+                  <pic:spPr>
+                    <a:xfrm>
+                      <a:off x="0" y="0"/>
+                      <a:ext cx="5943600" cy="4086225"/>
+                    </a:xfrm>
+                    <a:prstGeom prst="rect">
+                      <a:avLst/>
+                    </a:prstGeom>
+                  </pic:spPr>
+                </pic:pic>
+              </a:graphicData>
+            </a:graphic>
+          </wp:inline>
+        </w:drawing>
+      </w:r>
+    </w:p>
+    <w:p>
+      <w:r>
+        <w:t xml:space="preserve">Play session length: 1-2 </w:t>
+      </w:r>
+      <w:proofErr w:type="gramStart"/>
+      <w:r>
+        <w:t>hours</w:t>
+      </w:r>
+      <w:proofErr w:type="gramEnd"/>
+      <w:r>
+        <w:t xml:space="preserve"> minimum</w:t>
+      </w:r>
+    </w:p>
+    <w:p>
+      <w:r>
+        <w:t>Steam release</w:t>
+      </w:r>
+      <w:bookmarkStart w:id="24" w:name="_GoBack"/>
+      <w:bookmarkEnd w:id="24"/>
+    </w:p>
+    <w:p>
+      <w:r>
+        <w:t xml:space="preserve">Horror games in the 0.8% of the </w:t>
+      </w:r>
+      <w:r>
+        <w:t>best-selling</w:t>
+      </w:r>
+      <w:r>
+        <w:t xml:space="preserve"> genres, however, it is an underserved genre &amp; Amnesia has enjoyed long-term success and SOMA was not a flop. </w:t>
+      </w:r>
+    </w:p>
+    <w:p>
+      <w:r>
+        <w:t xml:space="preserve">56% of most frequent gamers play on PC (Self-report, western centric, but we’re targeting the western market) </w:t>
+      </w:r>
+    </w:p>
+    <w:p>
+      <w:proofErr w:type="spellStart"/>
+      <w:r>
+        <w:t>Userbase</w:t>
+      </w:r>
+      <w:proofErr w:type="spellEnd"/>
+      <w:r>
+        <w:t xml:space="preserve"> is already steam-familiar </w:t>
+      </w:r>
+    </w:p>
+    <w:p>
+      <w:r>
+        <w:t xml:space="preserve">Competitor analysis </w:t>
+      </w:r>
+    </w:p>
+    <w:p>
+      <w:r>
+        <w:t xml:space="preserve">Payday 2 </w:t>
+      </w:r>
+      <w:r>
+        <w:t>– 15 million installs, profitable upon release</w:t>
+      </w:r>
+    </w:p>
+    <w:p>
+      <w:r>
+        <w:t xml:space="preserve">L4D </w:t>
+      </w:r>
+      <w:r>
+        <w:t>– 5 million owners @ $20 USD</w:t>
+      </w:r>
+    </w:p>
+    <w:p>
+      <w:r>
+        <w:t xml:space="preserve">L4D2 – 17 million owners @ $20 USD however had a free weekend – has a persistent </w:t>
+      </w:r>
+      <w:proofErr w:type="spellStart"/>
+      <w:r>
+        <w:t>userbase</w:t>
+      </w:r>
+      <w:proofErr w:type="spellEnd"/>
+    </w:p>
+    <w:p>
+      <w:r>
+        <w:lastRenderedPageBreak/>
+        <w:t>PUBG streamers</w:t>
+      </w:r>
+    </w:p>
+    <w:p>
+      <w:r>
+        <w:t>Amnesia –</w:t>
+      </w:r>
+      <w:r>
+        <w:t xml:space="preserve"> </w:t>
+      </w:r>
+      <w:r>
+        <w:t xml:space="preserve">3.2mil players at $20 USD price point (Variable) </w:t>
+      </w:r>
+    </w:p>
+    <w:p>
+      <w:r>
+        <w:t>SOMA</w:t>
+      </w:r>
+      <w:r>
+        <w:t xml:space="preserve"> – 400,000 players at $30 USD price point</w:t>
+      </w:r>
+    </w:p>
+    <w:p>
+      <w:r>
+        <w:t>Characteristics:</w:t>
+      </w:r>
+    </w:p>
+    <w:p>
+      <w:r>
+        <w:t>Fair amount of free time – unlikely for people to sit down to play one level of a horror experience</w:t>
+      </w:r>
+      <w:r>
+        <w:t>,</w:t>
+      </w:r>
+    </w:p>
+    <w:p>
+      <w:r>
+        <w:t>Co-op game, players with similar interests, pre-installed gaming groups</w:t>
+      </w:r>
+      <w:r>
+        <w:t>,</w:t>
+      </w:r>
+    </w:p>
+    <w:p>
+      <w:r>
+        <w:t xml:space="preserve">Enjoy scary or tense games, </w:t>
+      </w:r>
+    </w:p>
+    <w:p>
+      <w:proofErr w:type="spellStart"/>
+      <w:r>
+        <w:t>Youtube</w:t>
+      </w:r>
+      <w:proofErr w:type="spellEnd"/>
+      <w:r>
+        <w:t>/Twitch viability</w:t>
+      </w:r>
+    </w:p>
+    <w:p/>
     <w:sectPr>
       <w:pgSz w:w="12240" w:h="15840"/>
       <w:pgMar w:top="1440" w:right="1440" w:bottom="1440" w:left="1440" w:header="720" w:footer="720" w:gutter="0"/>
@@ -10113,7 +10454,7 @@
 </file>
 
 <file path=customXml/itemProps1.xml><?xml version="1.0" encoding="utf-8"?>
-<ds:datastoreItem xmlns:ds="http://schemas.openxmlformats.org/officeDocument/2006/customXml" ds:itemID="{8156FFEC-AB85-4A69-B6E7-1D9C9D5246E8}">
+<ds:datastoreItem xmlns:ds="http://schemas.openxmlformats.org/officeDocument/2006/customXml" ds:itemID="{447EC881-28BD-4263-8B69-A7DEED559EF3}">
   <ds:schemaRefs>
     <ds:schemaRef ds:uri="http://schemas.openxmlformats.org/officeDocument/2006/bibliography"/>
   </ds:schemaRefs>

</xml_diff>

<commit_message>
Slight change to target demo
</commit_message>
<xml_diff>
--- a/Documentation/Project Staker GDD.docx
+++ b/Documentation/Project Staker GDD.docx
@@ -10,6 +10,7 @@
           <w:docPartUnique/>
         </w:docPartObj>
       </w:sdtPr>
+      <w:sdtEndPr/>
       <w:sdtContent>
         <w:p>
           <w:pPr>
@@ -127,6 +128,7 @@
                                     <w:dataBinding w:prefixMappings="xmlns:ns0='http://purl.org/dc/elements/1.1/' xmlns:ns1='http://schemas.openxmlformats.org/package/2006/metadata/core-properties' " w:xpath="/ns1:coreProperties[1]/ns0:subject[1]" w:storeItemID="{6C3C8BC8-F283-45AE-878A-BAB7291924A1}"/>
                                     <w:text/>
                                   </w:sdtPr>
+                                  <w:sdtEndPr/>
                                   <w:sdtContent>
                                     <w:p>
                                       <w:pPr>
@@ -247,6 +249,7 @@
                                     <w:dataBinding w:prefixMappings="xmlns:ns0='http://purl.org/dc/elements/1.1/' xmlns:ns1='http://schemas.openxmlformats.org/package/2006/metadata/core-properties' " w:xpath="/ns1:coreProperties[1]/ns0:creator[1]" w:storeItemID="{6C3C8BC8-F283-45AE-878A-BAB7291924A1}"/>
                                     <w:text/>
                                   </w:sdtPr>
+                                  <w:sdtEndPr/>
                                   <w:sdtContent>
                                     <w:p>
                                       <w:pPr>
@@ -291,6 +294,7 @@
                                       <w:dataBinding w:prefixMappings="xmlns:ns0='http://schemas.openxmlformats.org/officeDocument/2006/extended-properties' " w:xpath="/ns0:Properties[1]/ns0:Company[1]" w:storeItemID="{6668398D-A668-4E3E-A5EB-62B293D839F1}"/>
                                       <w:text/>
                                     </w:sdtPr>
+                                    <w:sdtEndPr/>
                                     <w:sdtContent>
                                       <w:r>
                                         <w:rPr>
@@ -325,6 +329,7 @@
                                       <w:dataBinding w:prefixMappings="xmlns:ns0='http://schemas.microsoft.com/office/2006/coverPageProps' " w:xpath="/ns0:CoverPageProperties[1]/ns0:CompanyAddress[1]" w:storeItemID="{55AF091B-3C7A-41E3-B477-F2FDAA23CFDA}"/>
                                       <w:text/>
                                     </w:sdtPr>
+                                    <w:sdtEndPr/>
                                     <w:sdtContent>
                                       <w:r>
                                         <w:rPr>
@@ -2616,9 +2621,9 @@
         <w:tblLook w:val="04A0" w:firstRow="1" w:lastRow="0" w:firstColumn="1" w:lastColumn="0" w:noHBand="0" w:noVBand="1"/>
       </w:tblPr>
       <w:tblGrid>
-        <w:gridCol w:w="1426"/>
+        <w:gridCol w:w="1425"/>
         <w:gridCol w:w="1055"/>
-        <w:gridCol w:w="6879"/>
+        <w:gridCol w:w="6870"/>
       </w:tblGrid>
       <w:tr>
         <w:trPr>
@@ -4693,19 +4698,19 @@
       <w:pPr>
         <w:pStyle w:val="Heading3"/>
       </w:pPr>
-      <w:bookmarkStart w:id="23" w:name="_Toc489523153"/>
-      <w:bookmarkStart w:id="24" w:name="_Vampire_Behaviour_States"/>
+      <w:bookmarkStart w:id="23" w:name="_Vampire_Behaviour_States"/>
+      <w:bookmarkStart w:id="24" w:name="_Toc489523153"/>
+      <w:bookmarkEnd w:id="23"/>
+      <w:r>
+        <w:t>Vampire</w:t>
+      </w:r>
+      <w:r>
+        <w:t xml:space="preserve"> Behaviour</w:t>
+      </w:r>
+      <w:r>
+        <w:t xml:space="preserve"> States Breakdown</w:t>
+      </w:r>
       <w:bookmarkEnd w:id="24"/>
-      <w:r>
-        <w:t>Vampire</w:t>
-      </w:r>
-      <w:r>
-        <w:t xml:space="preserve"> Behaviour</w:t>
-      </w:r>
-      <w:r>
-        <w:t xml:space="preserve"> States Breakdown</w:t>
-      </w:r>
-      <w:bookmarkEnd w:id="23"/>
     </w:p>
     <w:p>
       <w:pPr>
@@ -5508,19 +5513,7 @@
           <w:rPr>
             <w:rStyle w:val="Hyperlink"/>
           </w:rPr>
-          <w:t>datamine of Ste</w:t>
-        </w:r>
-        <w:r>
-          <w:rPr>
-            <w:rStyle w:val="Hyperlink"/>
-          </w:rPr>
-          <w:t>a</w:t>
-        </w:r>
-        <w:r>
-          <w:rPr>
-            <w:rStyle w:val="Hyperlink"/>
-          </w:rPr>
-          <w:t>m</w:t>
+          <w:t>datamine of Steam</w:t>
         </w:r>
       </w:hyperlink>
       <w:r>
@@ -5529,7 +5522,15 @@
     </w:p>
     <w:p>
       <w:r>
-        <w:t>Based on these statistics, we can isolate a core audience: Male gamers fitting the 27-38 age bracket, of middle-class economic status</w:t>
+        <w:t>Based on these statistics, we can isolate a core audi</w:t>
+      </w:r>
+      <w:r>
+        <w:t>ence: Male gamers fitting the 21</w:t>
+      </w:r>
+      <w:bookmarkStart w:id="26" w:name="_GoBack"/>
+      <w:bookmarkEnd w:id="26"/>
+      <w:r>
+        <w:t>-38 age bracket, of middle-class economic status</w:t>
       </w:r>
       <w:r>
         <w:t xml:space="preserve">, with a social network. This perfectly suits the average age of gamer, and the right age to target players of our nearly ten-year-old competitors Left 4 Dead 1 &amp; 2. </w:t>
@@ -7639,8 +7640,6 @@
       <w:r>
         <w:t>Total Amount Requested: $52</w:t>
       </w:r>
-      <w:bookmarkStart w:id="26" w:name="_GoBack"/>
-      <w:bookmarkEnd w:id="26"/>
       <w:r>
         <w:t xml:space="preserve">K. </w:t>
       </w:r>
@@ -15396,7 +15395,7 @@
 </file>
 
 <file path=customXml/itemProps1.xml><?xml version="1.0" encoding="utf-8"?>
-<ds:datastoreItem xmlns:ds="http://schemas.openxmlformats.org/officeDocument/2006/customXml" ds:itemID="{E75C181D-A2E8-4363-BBFF-3DC3D3641994}">
+<ds:datastoreItem xmlns:ds="http://schemas.openxmlformats.org/officeDocument/2006/customXml" ds:itemID="{4A939D00-F6B4-4704-8641-93E7313EB83A}">
   <ds:schemaRefs>
     <ds:schemaRef ds:uri="http://schemas.openxmlformats.org/officeDocument/2006/bibliography"/>
   </ds:schemaRefs>

</xml_diff>